<commit_message>
try to understand level2 - some conclusion in dry.docx
</commit_message>
<xml_diff>
--- a/EX1/dry.docx
+++ b/EX1/dry.docx
@@ -5,6 +5,7 @@
     <w:p>
       <w:pPr>
         <w:rPr>
+          <w:rFonts w:hint="cs"/>
           <w:rtl/>
         </w:rPr>
       </w:pPr>
@@ -53,29 +54,7 @@
           <w:sz w:val="28"/>
           <w:szCs w:val="28"/>
         </w:rPr>
-        <w:t xml:space="preserve">Rivals of </w:t>
-      </w:r>
-      <w:proofErr w:type="spellStart"/>
-      <w:r>
-        <w:rPr>
-          <w:rFonts w:ascii="Arial" w:hAnsi="Arial" w:cs="Arial"/>
-          <w:b/>
-          <w:bCs/>
-          <w:sz w:val="28"/>
-          <w:szCs w:val="28"/>
-        </w:rPr>
-        <w:t>Catan</w:t>
-      </w:r>
-      <w:proofErr w:type="spellEnd"/>
-      <w:r>
-        <w:rPr>
-          <w:rFonts w:ascii="Arial" w:hAnsi="Arial" w:cs="Arial"/>
-          <w:b/>
-          <w:bCs/>
-          <w:sz w:val="28"/>
-          <w:szCs w:val="28"/>
-        </w:rPr>
-        <w:t xml:space="preserve"> </w:t>
+        <w:t xml:space="preserve">Rivals of Catan </w:t>
       </w:r>
       <w:r>
         <w:rPr>
@@ -190,28 +169,11 @@
         <w:pStyle w:val="ListParagraph"/>
         <w:ind w:left="360"/>
         <w:rPr>
-          <w:rFonts w:hint="cs"/>
-          <w:rtl/>
-        </w:rPr>
-      </w:pPr>
-      <w:r>
-        <w:t xml:space="preserve">&lt;div class="button disabled" </w:t>
-      </w:r>
-      <w:proofErr w:type="spellStart"/>
-      <w:r>
-        <w:t>onclick</w:t>
-      </w:r>
-      <w:proofErr w:type="spellEnd"/>
-      <w:r>
-        <w:t>="</w:t>
-      </w:r>
-      <w:proofErr w:type="spellStart"/>
-      <w:r>
-        <w:t>challenge_me</w:t>
-      </w:r>
-      <w:proofErr w:type="spellEnd"/>
-      <w:r>
-        <w:t>()"&gt;Passwords Recovery&lt;/div&gt;</w:t>
+          <w:rtl/>
+        </w:rPr>
+      </w:pPr>
+      <w:r>
+        <w:t>&lt;div class="button disabled" onclick="challenge_me()"&gt;Passwords Recovery&lt;/div&gt;</w:t>
       </w:r>
       <w:r>
         <w:rPr>
@@ -241,10 +203,7 @@
         <w:t xml:space="preserve"> ל "</w:t>
       </w:r>
       <w:r>
-        <w:t xml:space="preserve"> </w:t>
-      </w:r>
-      <w:r>
-        <w:t>button</w:t>
+        <w:t xml:space="preserve"> button</w:t>
       </w:r>
       <w:r>
         <w:rPr>
@@ -332,27 +291,10 @@
           <w:rFonts w:hint="cs"/>
           <w:rtl/>
         </w:rPr>
-        <w:t>מכיוון שהדרישה ש</w:t>
-      </w:r>
-      <w:r>
-        <w:rPr>
-          <w:rFonts w:hint="cs"/>
-          <w:rtl/>
-        </w:rPr>
-        <w:t xml:space="preserve">נפח </w:t>
-      </w:r>
-      <w:r>
-        <w:rPr>
-          <w:rFonts w:hint="cs"/>
-          <w:rtl/>
-        </w:rPr>
-        <w:t>התוכנית תהיה קטנה מ</w:t>
-      </w:r>
-      <w:r>
-        <w:t>2KB</w:t>
-      </w:r>
-      <w:r>
-        <w:t>-</w:t>
+        <w:t>מכיוון שהדרישה שנפח התוכנית תהיה קטנה מ</w:t>
+      </w:r>
+      <w:r>
+        <w:t>2KB-</w:t>
       </w:r>
       <w:r>
         <w:rPr>
@@ -375,27 +317,166 @@
         </w:rPr>
         <w:t xml:space="preserve"> והחלפנו קריאות מפורשות לפונקציות ספריה (</w:t>
       </w:r>
-      <w:proofErr w:type="spellStart"/>
-      <w:r>
-        <w:t>strcomp</w:t>
-      </w:r>
-      <w:proofErr w:type="spellEnd"/>
+      <w:r>
+        <w:t>strcomp, printf, scanf</w:t>
+      </w:r>
+      <w:r>
+        <w:rPr>
+          <w:rFonts w:hint="cs"/>
+          <w:rtl/>
+        </w:rPr>
+        <w:t xml:space="preserve"> </w:t>
+      </w:r>
+      <w:r>
+        <w:rPr>
+          <w:rFonts w:hint="cs"/>
+          <w:rtl/>
+        </w:rPr>
+        <w:t>) בק</w:t>
+      </w:r>
+      <w:r>
+        <w:rPr>
+          <w:rFonts w:hint="cs"/>
+          <w:rtl/>
+        </w:rPr>
+        <w:t xml:space="preserve">ריאה עקיפה ע"י טעינה ידנית של </w:t>
+      </w:r>
+      <w:r>
+        <w:t>msvcrt.dll</w:t>
+      </w:r>
+      <w:r>
+        <w:rPr>
+          <w:rFonts w:hint="cs"/>
+          <w:rtl/>
+        </w:rPr>
+        <w:t xml:space="preserve"> וחיפוש כתובת הפונק' בזמן ריצה. השתמשנו בשיטה שהוצגה בתרגול:</w:t>
+      </w:r>
+      <w:r>
+        <w:t xml:space="preserve"> LoadLibrary</w:t>
+      </w:r>
+      <w:r>
+        <w:t xml:space="preserve">,  </w:t>
+      </w:r>
+      <w:r>
+        <w:t xml:space="preserve">FindFunction </w:t>
+      </w:r>
       <w:r>
         <w:t xml:space="preserve">, </w:t>
       </w:r>
-      <w:proofErr w:type="spellStart"/>
-      <w:r>
-        <w:t>printf</w:t>
-      </w:r>
-      <w:proofErr w:type="spellEnd"/>
-      <w:r>
-        <w:t xml:space="preserve">, </w:t>
-      </w:r>
-      <w:proofErr w:type="spellStart"/>
-      <w:r>
-        <w:t>scanf</w:t>
-      </w:r>
-      <w:proofErr w:type="spellEnd"/>
+      <w:r>
+        <w:t>GetProcAddress</w:t>
+      </w:r>
+      <w:r>
+        <w:rPr>
+          <w:rFonts w:hint="cs"/>
+          <w:rtl/>
+        </w:rPr>
+        <w:t xml:space="preserve">. </w:t>
+      </w:r>
+      <w:r>
+        <w:rPr>
+          <w:rFonts w:hint="cs"/>
+          <w:rtl/>
+        </w:rPr>
+        <w:t xml:space="preserve">מצורף קוד של התוכנית </w:t>
+      </w:r>
+      <w:r>
+        <w:t>challenge.S</w:t>
+      </w:r>
+      <w:r>
+        <w:rPr>
+          <w:rFonts w:hint="cs"/>
+          <w:rtl/>
+        </w:rPr>
+        <w:t>.</w:t>
+      </w:r>
+      <w:r>
+        <w:rPr>
+          <w:rtl/>
+        </w:rPr>
+        <w:br/>
+      </w:r>
+      <w:r>
+        <w:rPr>
+          <w:rFonts w:hint="cs"/>
+          <w:rtl/>
+        </w:rPr>
+        <w:t>לאחר מכן קמפלנו את התוכנית, חילצנו את הקוד הבינארי מתוך קובץ ה-</w:t>
+      </w:r>
+      <w:r>
+        <w:t>obj</w:t>
+      </w:r>
+      <w:r>
+        <w:rPr>
+          <w:rFonts w:hint="cs"/>
+          <w:rtl/>
+        </w:rPr>
+        <w:t xml:space="preserve"> שנוצר ושירשנו אותו עם קובץ </w:t>
+      </w:r>
+      <w:r>
+        <w:t>PE.bin</w:t>
+      </w:r>
+      <w:r>
+        <w:rPr>
+          <w:rFonts w:hint="cs"/>
+          <w:rtl/>
+        </w:rPr>
+        <w:t xml:space="preserve"> ו- </w:t>
+      </w:r>
+      <w:r>
+        <w:t>find_function.bin</w:t>
+      </w:r>
+      <w:r>
+        <w:rPr>
+          <w:rFonts w:hint="cs"/>
+          <w:rtl/>
+        </w:rPr>
+        <w:t xml:space="preserve"> בצורה הבאה:</w:t>
+      </w:r>
+    </w:p>
+    <w:p>
+      <w:pPr>
+        <w:bidi w:val="0"/>
+      </w:pPr>
+      <w:r>
+        <w:t>gcc -c challenge.S -o challenge.o</w:t>
+      </w:r>
+    </w:p>
+    <w:p>
+      <w:pPr>
+        <w:bidi w:val="0"/>
+        <w:rPr>
+          <w:rtl/>
+        </w:rPr>
+      </w:pPr>
+      <w:r>
+        <w:t>objcopy -O binary challenge.o challenge.bin</w:t>
+      </w:r>
+    </w:p>
+    <w:p>
+      <w:pPr>
+        <w:bidi w:val="0"/>
+      </w:pPr>
+      <w:r>
+        <w:t>type PE.bin challenge.bin find_function.bin &gt; challenge.exe</w:t>
+      </w:r>
+    </w:p>
+    <w:p>
+      <w:pPr>
+        <w:rPr>
+          <w:rtl/>
+        </w:rPr>
+      </w:pPr>
+      <w:r>
+        <w:rPr>
+          <w:rFonts w:hint="cs"/>
+          <w:rtl/>
+        </w:rPr>
+        <w:t xml:space="preserve">לבסוף בעזרת </w:t>
+      </w:r>
+      <w:r>
+        <w:t>CFF Explorer</w:t>
+      </w:r>
       <w:r>
         <w:rPr>
           <w:rFonts w:hint="cs"/>
@@ -408,101 +489,21 @@
           <w:rFonts w:hint="cs"/>
           <w:rtl/>
         </w:rPr>
-        <w:t>) בק</w:t>
-      </w:r>
-      <w:r>
-        <w:rPr>
-          <w:rFonts w:hint="cs"/>
-          <w:rtl/>
-        </w:rPr>
-        <w:t xml:space="preserve">ריאה עקיפה ע"י טעינה ידנית של </w:t>
-      </w:r>
-      <w:r>
-        <w:t>msvcrt.dll</w:t>
-      </w:r>
-      <w:r>
-        <w:rPr>
-          <w:rFonts w:hint="cs"/>
-          <w:rtl/>
-        </w:rPr>
-        <w:t xml:space="preserve"> </w:t>
-      </w:r>
-      <w:r>
-        <w:rPr>
-          <w:rFonts w:hint="cs"/>
-          <w:rtl/>
-        </w:rPr>
-        <w:t xml:space="preserve">וחיפוש כתובת </w:t>
-      </w:r>
-      <w:proofErr w:type="spellStart"/>
-      <w:r>
-        <w:rPr>
-          <w:rFonts w:hint="cs"/>
-          <w:rtl/>
-        </w:rPr>
-        <w:t>הפונק</w:t>
-      </w:r>
-      <w:proofErr w:type="spellEnd"/>
-      <w:r>
-        <w:rPr>
-          <w:rFonts w:hint="cs"/>
-          <w:rtl/>
-        </w:rPr>
-        <w:t>' בזמן ריצה</w:t>
-      </w:r>
-      <w:r>
-        <w:rPr>
-          <w:rFonts w:hint="cs"/>
-          <w:rtl/>
-        </w:rPr>
-        <w:t>. השתמשנו בשיטה שהוצגה בתרגול:</w:t>
-      </w:r>
-      <w:r>
-        <w:t xml:space="preserve"> </w:t>
-      </w:r>
-      <w:proofErr w:type="spellStart"/>
-      <w:r>
-        <w:t>LoadLibrary</w:t>
-      </w:r>
-      <w:proofErr w:type="spellEnd"/>
-      <w:r>
-        <w:t xml:space="preserve">,  </w:t>
-      </w:r>
-      <w:proofErr w:type="spellStart"/>
-      <w:r>
-        <w:t>FindFunction</w:t>
-      </w:r>
-      <w:proofErr w:type="spellEnd"/>
-      <w:r>
-        <w:t xml:space="preserve"> </w:t>
-      </w:r>
-      <w:r>
-        <w:t xml:space="preserve">, </w:t>
-      </w:r>
-      <w:proofErr w:type="spellStart"/>
-      <w:r>
-        <w:t>GetProcAddress</w:t>
-      </w:r>
-      <w:proofErr w:type="spellEnd"/>
-      <w:r>
-        <w:rPr>
-          <w:rFonts w:hint="cs"/>
-          <w:rtl/>
-        </w:rPr>
-        <w:t xml:space="preserve">. </w:t>
-      </w:r>
-      <w:r>
-        <w:rPr>
-          <w:rFonts w:hint="cs"/>
-          <w:rtl/>
-        </w:rPr>
-        <w:t xml:space="preserve">מצורף קוד של התוכנית </w:t>
-      </w:r>
-      <w:proofErr w:type="spellStart"/>
-      <w:r>
-        <w:t>challenge.S</w:t>
-      </w:r>
-      <w:proofErr w:type="spellEnd"/>
+        <w:t xml:space="preserve">פתחנו לעריכה </w:t>
+      </w:r>
+      <w:r>
+        <w:t>challenge.exe</w:t>
+      </w:r>
+      <w:r>
+        <w:rPr>
+          <w:rFonts w:hint="cs"/>
+          <w:rtl/>
+        </w:rPr>
+        <w:t xml:space="preserve"> שיצרנו וערכנו את ה- </w:t>
+      </w:r>
+      <w:r>
+        <w:t>Section Header</w:t>
+      </w:r>
       <w:r>
         <w:rPr>
           <w:rFonts w:hint="cs"/>
@@ -521,25 +522,17 @@
           <w:rFonts w:hint="cs"/>
           <w:rtl/>
         </w:rPr>
-        <w:t>לאחר מכן קמפלנו את התוכנית, חילצנו את הקוד הבינארי מתוך קובץ ה-</w:t>
-      </w:r>
-      <w:proofErr w:type="spellStart"/>
-      <w:r>
-        <w:t>obj</w:t>
-      </w:r>
-      <w:proofErr w:type="spellEnd"/>
-      <w:r>
-        <w:rPr>
-          <w:rFonts w:hint="cs"/>
-          <w:rtl/>
-        </w:rPr>
-        <w:t xml:space="preserve"> שנוצר ושירשנו אותו עם קובץ </w:t>
-      </w:r>
-      <w:proofErr w:type="spellStart"/>
-      <w:r>
-        <w:t>PE.bin</w:t>
-      </w:r>
-      <w:proofErr w:type="spellEnd"/>
+        <w:t xml:space="preserve">עדכנו את הגדלים </w:t>
+      </w:r>
+      <w:r>
+        <w:rPr>
+          <w:rFonts w:hint="cs"/>
+        </w:rPr>
+        <w:t>V</w:t>
+      </w:r>
+      <w:r>
+        <w:t>irtual Size</w:t>
+      </w:r>
       <w:r>
         <w:rPr>
           <w:rFonts w:hint="cs"/>
@@ -547,186 +540,6 @@
         </w:rPr>
         <w:t xml:space="preserve"> ו- </w:t>
       </w:r>
-      <w:proofErr w:type="spellStart"/>
-      <w:r>
-        <w:t>find_function.bin</w:t>
-      </w:r>
-      <w:proofErr w:type="spellEnd"/>
-      <w:r>
-        <w:rPr>
-          <w:rFonts w:hint="cs"/>
-          <w:rtl/>
-        </w:rPr>
-        <w:t xml:space="preserve"> בצורה הבאה:</w:t>
-      </w:r>
-    </w:p>
-    <w:p>
-      <w:pPr>
-        <w:bidi w:val="0"/>
-      </w:pPr>
-      <w:proofErr w:type="spellStart"/>
-      <w:r>
-        <w:t>gcc</w:t>
-      </w:r>
-      <w:proofErr w:type="spellEnd"/>
-      <w:r>
-        <w:t xml:space="preserve"> -c </w:t>
-      </w:r>
-      <w:proofErr w:type="spellStart"/>
-      <w:r>
-        <w:t>challenge.S</w:t>
-      </w:r>
-      <w:proofErr w:type="spellEnd"/>
-      <w:r>
-        <w:t xml:space="preserve"> -o </w:t>
-      </w:r>
-      <w:proofErr w:type="spellStart"/>
-      <w:r>
-        <w:t>challenge.o</w:t>
-      </w:r>
-      <w:proofErr w:type="spellEnd"/>
-    </w:p>
-    <w:p>
-      <w:pPr>
-        <w:bidi w:val="0"/>
-        <w:rPr>
-          <w:rtl/>
-        </w:rPr>
-      </w:pPr>
-      <w:proofErr w:type="spellStart"/>
-      <w:r>
-        <w:t>objcopy</w:t>
-      </w:r>
-      <w:proofErr w:type="spellEnd"/>
-      <w:r>
-        <w:t xml:space="preserve"> -O binary </w:t>
-      </w:r>
-      <w:proofErr w:type="spellStart"/>
-      <w:r>
-        <w:t>challenge.o</w:t>
-      </w:r>
-      <w:proofErr w:type="spellEnd"/>
-      <w:r>
-        <w:t xml:space="preserve"> </w:t>
-      </w:r>
-      <w:proofErr w:type="spellStart"/>
-      <w:r>
-        <w:t>challenge.bin</w:t>
-      </w:r>
-      <w:proofErr w:type="spellEnd"/>
-    </w:p>
-    <w:p>
-      <w:pPr>
-        <w:bidi w:val="0"/>
-      </w:pPr>
-      <w:r>
-        <w:t xml:space="preserve">type </w:t>
-      </w:r>
-      <w:proofErr w:type="spellStart"/>
-      <w:r>
-        <w:t>PE.bin</w:t>
-      </w:r>
-      <w:proofErr w:type="spellEnd"/>
-      <w:r>
-        <w:t xml:space="preserve"> </w:t>
-      </w:r>
-      <w:proofErr w:type="spellStart"/>
-      <w:r>
-        <w:t>challenge.bin</w:t>
-      </w:r>
-      <w:proofErr w:type="spellEnd"/>
-      <w:r>
-        <w:t xml:space="preserve"> </w:t>
-      </w:r>
-      <w:proofErr w:type="spellStart"/>
-      <w:r>
-        <w:t>find_function.bin</w:t>
-      </w:r>
-      <w:proofErr w:type="spellEnd"/>
-      <w:r>
-        <w:t xml:space="preserve"> &gt; challenge.exe</w:t>
-      </w:r>
-    </w:p>
-    <w:p>
-      <w:pPr>
-        <w:rPr>
-          <w:rFonts w:hint="cs"/>
-          <w:rtl/>
-        </w:rPr>
-      </w:pPr>
-      <w:r>
-        <w:rPr>
-          <w:rFonts w:hint="cs"/>
-          <w:rtl/>
-        </w:rPr>
-        <w:t xml:space="preserve">לבסוף בעזרת </w:t>
-      </w:r>
-      <w:r>
-        <w:t>CFF Explorer</w:t>
-      </w:r>
-      <w:r>
-        <w:rPr>
-          <w:rFonts w:hint="cs"/>
-          <w:rtl/>
-        </w:rPr>
-        <w:t xml:space="preserve"> </w:t>
-      </w:r>
-      <w:r>
-        <w:rPr>
-          <w:rFonts w:hint="cs"/>
-          <w:rtl/>
-        </w:rPr>
-        <w:t xml:space="preserve">פתחנו לעריכה </w:t>
-      </w:r>
-      <w:r>
-        <w:t>challenge.exe</w:t>
-      </w:r>
-      <w:r>
-        <w:rPr>
-          <w:rFonts w:hint="cs"/>
-          <w:rtl/>
-        </w:rPr>
-        <w:t xml:space="preserve"> שיצרנו וערכנו את ה- </w:t>
-      </w:r>
-      <w:r>
-        <w:t>Section Header</w:t>
-      </w:r>
-      <w:r>
-        <w:rPr>
-          <w:rFonts w:hint="cs"/>
-          <w:rtl/>
-        </w:rPr>
-        <w:t>.</w:t>
-      </w:r>
-      <w:r>
-        <w:rPr>
-          <w:rtl/>
-        </w:rPr>
-        <w:br/>
-      </w:r>
-      <w:r>
-        <w:rPr>
-          <w:rFonts w:hint="cs"/>
-          <w:rtl/>
-        </w:rPr>
-        <w:t xml:space="preserve">עדכנו את הגדלים </w:t>
-      </w:r>
-      <w:r>
-        <w:rPr>
-          <w:rFonts w:hint="cs"/>
-        </w:rPr>
-        <w:t>V</w:t>
-      </w:r>
-      <w:r>
-        <w:t>irtual Size</w:t>
-      </w:r>
-      <w:r>
-        <w:rPr>
-          <w:rFonts w:hint="cs"/>
-          <w:rtl/>
-        </w:rPr>
-        <w:t xml:space="preserve"> ו- </w:t>
-      </w:r>
       <w:r>
         <w:t>Raw Size</w:t>
       </w:r>
@@ -747,19 +560,9 @@
         </w:rPr>
         <w:t xml:space="preserve"> שזה הגודל בבתים של הקוד הבינארי ( הגודל של </w:t>
       </w:r>
-      <w:proofErr w:type="spellStart"/>
-      <w:r>
-        <w:t>challenge.bin</w:t>
-      </w:r>
-      <w:proofErr w:type="spellEnd"/>
-      <w:r>
-        <w:t xml:space="preserve"> + </w:t>
-      </w:r>
-      <w:proofErr w:type="spellStart"/>
-      <w:r>
-        <w:t>find_function.bin</w:t>
-      </w:r>
-      <w:proofErr w:type="spellEnd"/>
+      <w:r>
+        <w:t>challenge.bin + find_function.bin</w:t>
+      </w:r>
       <w:r>
         <w:rPr>
           <w:rFonts w:hint="cs"/>
@@ -767,16 +570,8 @@
         </w:rPr>
         <w:t xml:space="preserve"> )</w:t>
       </w:r>
-      <w:bookmarkStart w:id="0" w:name="_GoBack"/>
-      <w:bookmarkEnd w:id="0"/>
-    </w:p>
-    <w:p>
-      <w:pPr>
-        <w:rPr>
-          <w:rFonts w:hint="cs"/>
-        </w:rPr>
-      </w:pPr>
-    </w:p>
+    </w:p>
+    <w:p/>
     <w:p>
       <w:pPr>
         <w:pStyle w:val="ListParagraph"/>
@@ -784,12 +579,647 @@
           <w:ilvl w:val="0"/>
           <w:numId w:val="1"/>
         </w:numPr>
-      </w:pPr>
-    </w:p>
-    <w:p>
-      <w:pPr>
-        <w:rPr>
-          <w:rFonts w:hint="cs"/>
+        <w:rPr>
+          <w:rFonts w:hint="cs"/>
+        </w:rPr>
+      </w:pPr>
+      <w:r>
+        <w:rPr>
+          <w:rFonts w:hint="cs"/>
+          <w:rtl/>
+        </w:rPr>
+        <w:t xml:space="preserve">הגענו למסך </w:t>
+      </w:r>
+      <w:r>
+        <w:t>recovery</w:t>
+      </w:r>
+      <w:r>
+        <w:rPr>
+          <w:rFonts w:hint="cs"/>
+          <w:rtl/>
+        </w:rPr>
+        <w:t xml:space="preserve"> והורדנו את הקוד, ביצענו ניתוח סטטי של הקוד.</w:t>
+      </w:r>
+    </w:p>
+    <w:p>
+      <w:pPr>
+        <w:pStyle w:val="ListParagraph"/>
+        <w:numPr>
+          <w:ilvl w:val="1"/>
+          <w:numId w:val="1"/>
+        </w:numPr>
+        <w:rPr>
+          <w:rFonts w:hint="cs"/>
+        </w:rPr>
+      </w:pPr>
+      <w:r>
+        <w:rPr>
+          <w:rFonts w:hint="cs"/>
+          <w:rtl/>
+        </w:rPr>
+        <w:t xml:space="preserve">כדי לעבור את </w:t>
+      </w:r>
+      <w:r>
+        <w:t>level 1</w:t>
+      </w:r>
+      <w:r>
+        <w:rPr>
+          <w:rFonts w:hint="cs"/>
+          <w:rtl/>
+        </w:rPr>
+        <w:t xml:space="preserve"> צריך לתת לתוכנית לפחות ארגומנט אחד.</w:t>
+      </w:r>
+    </w:p>
+    <w:p>
+      <w:pPr>
+        <w:pStyle w:val="ListParagraph"/>
+        <w:numPr>
+          <w:ilvl w:val="1"/>
+          <w:numId w:val="1"/>
+        </w:numPr>
+      </w:pPr>
+      <w:r>
+        <w:rPr>
+          <w:rFonts w:hint="cs"/>
+          <w:rtl/>
+        </w:rPr>
+        <w:t>בשלב שני</w:t>
+      </w:r>
+      <w:r>
+        <w:rPr>
+          <w:rFonts w:hint="cs"/>
+          <w:rtl/>
+        </w:rPr>
+        <w:t xml:space="preserve"> </w:t>
+      </w:r>
+      <w:r>
+        <w:t xml:space="preserve">level </w:t>
+      </w:r>
+      <w:r>
+        <w:t>2</w:t>
+      </w:r>
+      <w:r>
+        <w:rPr>
+          <w:rFonts w:hint="cs"/>
+          <w:rtl/>
+        </w:rPr>
+        <w:t>:</w:t>
+      </w:r>
+    </w:p>
+    <w:p>
+      <w:pPr>
+        <w:pStyle w:val="ListParagraph"/>
+        <w:numPr>
+          <w:ilvl w:val="2"/>
+          <w:numId w:val="1"/>
+        </w:numPr>
+      </w:pPr>
+      <w:r>
+        <w:rPr>
+          <w:rFonts w:hint="cs"/>
+          <w:rtl/>
+        </w:rPr>
+        <w:t>הפונק מקצה על המחסנית מערך בגודל 9 בתים ומתחלת אותו בערכים הבאים:</w:t>
+      </w:r>
+    </w:p>
+    <w:p>
+      <w:pPr>
+        <w:pStyle w:val="ListParagraph"/>
+        <w:bidi w:val="0"/>
+      </w:pPr>
+      <w:r>
+        <w:t>char arr0[9] = {0x13, 0xE8, 0xAB, 0xD3, 0x38, 0xD5, 0xDB, 0x19, 0x1D}</w:t>
+      </w:r>
+      <w:r>
+        <w:rPr>
+          <w:rFonts w:hint="cs"/>
+          <w:rtl/>
+        </w:rPr>
+        <w:t xml:space="preserve"> </w:t>
+      </w:r>
+    </w:p>
+    <w:p>
+      <w:pPr>
+        <w:pStyle w:val="ListParagraph"/>
+        <w:numPr>
+          <w:ilvl w:val="2"/>
+          <w:numId w:val="1"/>
+        </w:numPr>
+      </w:pPr>
+      <w:r>
+        <w:rPr>
+          <w:rFonts w:hint="cs"/>
+          <w:rtl/>
+        </w:rPr>
+        <w:t>הארגומנט השני משמש כ</w:t>
+      </w:r>
+      <w:r>
+        <w:t>seed</w:t>
+      </w:r>
+      <w:r>
+        <w:rPr>
+          <w:rFonts w:hint="cs"/>
+          <w:rtl/>
+        </w:rPr>
+        <w:t xml:space="preserve"> לפונקציית </w:t>
+      </w:r>
+      <w:r>
+        <w:t>rand32</w:t>
+      </w:r>
+      <w:r>
+        <w:rPr>
+          <w:rFonts w:hint="cs"/>
+          <w:rtl/>
+        </w:rPr>
+        <w:t xml:space="preserve"> בעזרתה מא</w:t>
+      </w:r>
+      <w:r>
+        <w:rPr>
+          <w:rFonts w:hint="cs"/>
+          <w:rtl/>
+        </w:rPr>
+        <w:t>ו</w:t>
+      </w:r>
+      <w:r>
+        <w:rPr>
+          <w:rFonts w:hint="cs"/>
+          <w:rtl/>
+        </w:rPr>
+        <w:t>תח</w:t>
+      </w:r>
+      <w:r>
+        <w:rPr>
+          <w:rFonts w:hint="cs"/>
+          <w:rtl/>
+        </w:rPr>
+        <w:t xml:space="preserve">ל מערך נוסף </w:t>
+      </w:r>
+      <w:r>
+        <w:rPr>
+          <w:rFonts w:hint="cs"/>
+          <w:rtl/>
+        </w:rPr>
+        <w:t>באורך 9 בתים</w:t>
+      </w:r>
+      <w:r>
+        <w:rPr>
+          <w:rFonts w:hint="cs"/>
+          <w:rtl/>
+        </w:rPr>
+        <w:t xml:space="preserve"> (נקרא לו </w:t>
+      </w:r>
+      <w:r>
+        <w:t>arr</w:t>
+      </w:r>
+      <w:r>
+        <w:rPr>
+          <w:rFonts w:hint="cs"/>
+          <w:rtl/>
+        </w:rPr>
+        <w:t xml:space="preserve">) </w:t>
+      </w:r>
+      <w:r>
+        <w:rPr>
+          <w:rFonts w:hint="cs"/>
+          <w:rtl/>
+        </w:rPr>
+        <w:t xml:space="preserve">, כל בית מוגרל בנפרד + מניפולציה </w:t>
+      </w:r>
+      <w:r>
+        <w:rPr>
+          <w:rFonts w:hint="cs"/>
+          <w:rtl/>
+        </w:rPr>
+        <w:t xml:space="preserve">כלשהי </w:t>
+      </w:r>
+      <w:r>
+        <w:rPr>
+          <w:rFonts w:hint="cs"/>
+          <w:rtl/>
+        </w:rPr>
+        <w:t>( ???).</w:t>
+      </w:r>
+    </w:p>
+    <w:p>
+      <w:pPr>
+        <w:pStyle w:val="ListParagraph"/>
+        <w:numPr>
+          <w:ilvl w:val="2"/>
+          <w:numId w:val="1"/>
+        </w:numPr>
+      </w:pPr>
+      <w:r>
+        <w:rPr>
+          <w:rFonts w:hint="cs"/>
+          <w:rtl/>
+        </w:rPr>
+        <w:t xml:space="preserve">לאחר מכן יש צורך ב 2 </w:t>
+      </w:r>
+      <w:r>
+        <w:rPr>
+          <w:rFonts w:hint="cs"/>
+          <w:rtl/>
+        </w:rPr>
+        <w:t xml:space="preserve">קלטים </w:t>
+      </w:r>
+      <w:r>
+        <w:t>y&gt;0 ,x</w:t>
+      </w:r>
+      <w:r>
+        <w:rPr>
+          <w:rFonts w:hint="cs"/>
+          <w:rtl/>
+        </w:rPr>
+        <w:t xml:space="preserve"> המשמשים </w:t>
+      </w:r>
+      <w:r>
+        <w:t>offset</w:t>
+      </w:r>
+      <w:r>
+        <w:rPr>
+          <w:rFonts w:hint="cs"/>
+          <w:rtl/>
+        </w:rPr>
+        <w:t xml:space="preserve"> מהמערך:</w:t>
+      </w:r>
+    </w:p>
+    <w:p>
+      <w:pPr>
+        <w:pStyle w:val="ListParagraph"/>
+        <w:bidi w:val="0"/>
+        <w:ind w:left="792"/>
+      </w:pPr>
+      <w:r>
+        <w:t>int *ptr = (arr + y) &amp; FFFFFFFC</w:t>
+      </w:r>
+    </w:p>
+    <w:p>
+      <w:pPr>
+        <w:pStyle w:val="ListParagraph"/>
+        <w:bidi w:val="0"/>
+        <w:ind w:left="792"/>
+      </w:pPr>
+      <w:r>
+        <w:t>int *ptr2 = (arr + x) &amp; FFFFFFFC</w:t>
+      </w:r>
+    </w:p>
+    <w:p>
+      <w:pPr>
+        <w:pStyle w:val="ListParagraph"/>
+        <w:ind w:left="792" w:firstLine="648"/>
+        <w:rPr>
+          <w:rtl/>
+        </w:rPr>
+      </w:pPr>
+      <w:r>
+        <w:rPr>
+          <w:rFonts w:hint="cs"/>
+          <w:rtl/>
+        </w:rPr>
+        <w:t xml:space="preserve">כלומר </w:t>
+      </w:r>
+      <w:r>
+        <w:t xml:space="preserve">offset </w:t>
+      </w:r>
+      <w:r>
+        <w:rPr>
+          <w:rFonts w:hint="cs"/>
+          <w:rtl/>
+        </w:rPr>
+        <w:t xml:space="preserve"> מיושר לכתובת הקרובה המתחלקת ב4.</w:t>
+      </w:r>
+    </w:p>
+    <w:p>
+      <w:pPr>
+        <w:pStyle w:val="ListParagraph"/>
+        <w:numPr>
+          <w:ilvl w:val="2"/>
+          <w:numId w:val="1"/>
+        </w:numPr>
+        <w:rPr>
+          <w:rFonts w:ascii="Arial" w:eastAsia="Times New Roman" w:hAnsi="Arial" w:cs="Arial" w:hint="cs"/>
+          <w:color w:val="000000"/>
+          <w:rtl/>
+        </w:rPr>
+      </w:pPr>
+      <w:r>
+        <w:rPr>
+          <w:rFonts w:hint="cs"/>
+          <w:rtl/>
+        </w:rPr>
+        <w:t>קריאה ל-</w:t>
+      </w:r>
+      <w:r>
+        <w:rPr>
+          <w:rFonts w:ascii="Arial" w:hAnsi="Arial" w:cs="Arial"/>
+          <w:color w:val="000000"/>
+        </w:rPr>
+        <w:t xml:space="preserve"> </w:t>
+      </w:r>
+      <w:r>
+        <w:rPr>
+          <w:rFonts w:ascii="Arial" w:eastAsia="Times New Roman" w:hAnsi="Arial" w:cs="Arial"/>
+          <w:color w:val="000000"/>
+        </w:rPr>
+        <w:t>_printArray</w:t>
+      </w:r>
+      <w:r>
+        <w:rPr>
+          <w:rFonts w:ascii="Arial" w:eastAsia="Times New Roman" w:hAnsi="Arial" w:cs="Arial" w:hint="cs"/>
+          <w:color w:val="000000"/>
+          <w:rtl/>
+        </w:rPr>
+        <w:t xml:space="preserve">מדפיסה את הערכים שבטווח </w:t>
+      </w:r>
+      <w:r>
+        <w:rPr>
+          <w:rFonts w:ascii="Arial" w:eastAsia="Times New Roman" w:hAnsi="Arial" w:cs="Arial"/>
+          <w:color w:val="000000"/>
+        </w:rPr>
+        <w:t>(</w:t>
+      </w:r>
+      <w:r>
+        <w:t>ptr</w:t>
+      </w:r>
+      <w:r>
+        <w:rPr>
+          <w:rFonts w:ascii="Arial" w:eastAsia="Times New Roman" w:hAnsi="Arial" w:cs="Arial"/>
+          <w:color w:val="000000"/>
+        </w:rPr>
+        <w:t xml:space="preserve">, </w:t>
+      </w:r>
+      <w:r>
+        <w:t>ptr2</w:t>
+      </w:r>
+      <w:r>
+        <w:rPr>
+          <w:rFonts w:ascii="Arial" w:eastAsia="Times New Roman" w:hAnsi="Arial" w:cs="Arial"/>
+          <w:color w:val="000000"/>
+        </w:rPr>
+        <w:t>)</w:t>
+      </w:r>
+    </w:p>
+    <w:p>
+      <w:pPr>
+        <w:pStyle w:val="ListParagraph"/>
+        <w:numPr>
+          <w:ilvl w:val="2"/>
+          <w:numId w:val="1"/>
+        </w:numPr>
+      </w:pPr>
+      <w:r>
+        <w:rPr>
+          <w:rFonts w:hint="cs"/>
+          <w:rtl/>
+        </w:rPr>
+        <w:t xml:space="preserve">קלט מהמשתמש </w:t>
+      </w:r>
+      <w:r>
+        <w:t>z</w:t>
+      </w:r>
+      <w:r>
+        <w:rPr>
+          <w:rFonts w:hint="cs"/>
+          <w:rtl/>
+        </w:rPr>
+        <w:t xml:space="preserve"> בפורמט </w:t>
+      </w:r>
+      <w:r>
+        <w:t>Hex</w:t>
+      </w:r>
+      <w:r>
+        <w:rPr>
+          <w:rFonts w:hint="cs"/>
+          <w:rtl/>
+        </w:rPr>
+        <w:t>, איתו מבצעים:</w:t>
+      </w:r>
+    </w:p>
+    <w:p>
+      <w:pPr>
+        <w:pStyle w:val="ListParagraph"/>
+        <w:bidi w:val="0"/>
+        <w:ind w:left="792"/>
+      </w:pPr>
+    </w:p>
+    <w:p>
+      <w:pPr>
+        <w:pStyle w:val="ListParagraph"/>
+        <w:bidi w:val="0"/>
+        <w:ind w:left="792"/>
+      </w:pPr>
+      <w:r>
+        <w:lastRenderedPageBreak/>
+        <w:t>Int* ptr3 = ptr</w:t>
+      </w:r>
+    </w:p>
+    <w:p>
+      <w:pPr>
+        <w:pStyle w:val="ListParagraph"/>
+        <w:bidi w:val="0"/>
+        <w:ind w:left="792"/>
+      </w:pPr>
+      <w:r>
+        <w:t>while(ptr3 &lt; ptr2)</w:t>
+      </w:r>
+    </w:p>
+    <w:p>
+      <w:pPr>
+        <w:pStyle w:val="ListParagraph"/>
+        <w:bidi w:val="0"/>
+        <w:ind w:left="792"/>
+      </w:pPr>
+      <w:r>
+        <w:t>{</w:t>
+      </w:r>
+    </w:p>
+    <w:p>
+      <w:pPr>
+        <w:pStyle w:val="ListParagraph"/>
+        <w:bidi w:val="0"/>
+        <w:ind w:left="792"/>
+      </w:pPr>
+      <w:r>
+        <w:tab/>
+        <w:t xml:space="preserve">*ptr3 = z ^ </w:t>
+      </w:r>
+      <w:r>
+        <w:t>*ptr3</w:t>
+      </w:r>
+      <w:r>
+        <w:t>;</w:t>
+      </w:r>
+    </w:p>
+    <w:p>
+      <w:pPr>
+        <w:pStyle w:val="ListParagraph"/>
+        <w:bidi w:val="0"/>
+        <w:ind w:left="792"/>
+      </w:pPr>
+      <w:r>
+        <w:tab/>
+        <w:t>Ptr3++;</w:t>
+      </w:r>
+    </w:p>
+    <w:p>
+      <w:pPr>
+        <w:pStyle w:val="ListParagraph"/>
+        <w:bidi w:val="0"/>
+        <w:ind w:left="792"/>
+      </w:pPr>
+      <w:r>
+        <w:t>}</w:t>
+      </w:r>
+    </w:p>
+    <w:p>
+      <w:pPr>
+        <w:pStyle w:val="ListParagraph"/>
+        <w:numPr>
+          <w:ilvl w:val="2"/>
+          <w:numId w:val="1"/>
+        </w:numPr>
+        <w:rPr>
+          <w:rFonts w:hint="cs"/>
+        </w:rPr>
+      </w:pPr>
+      <w:r>
+        <w:rPr>
+          <w:rFonts w:hint="cs"/>
+          <w:rtl/>
+        </w:rPr>
+        <w:t xml:space="preserve">לבסוף מבצעים השוואה כל בית במערכים </w:t>
+      </w:r>
+      <w:r>
+        <w:t>arr</w:t>
+      </w:r>
+      <w:r>
+        <w:rPr>
+          <w:rFonts w:hint="cs"/>
+          <w:rtl/>
+        </w:rPr>
+        <w:t xml:space="preserve"> ו- </w:t>
+      </w:r>
+      <w:r>
+        <w:t>arr0</w:t>
+      </w:r>
+      <w:r>
+        <w:rPr>
+          <w:rFonts w:hint="cs"/>
+          <w:rtl/>
+        </w:rPr>
+        <w:t xml:space="preserve"> והם צרכים להיות זהים כדי לעבור את השלב.</w:t>
+      </w:r>
+    </w:p>
+    <w:p>
+      <w:pPr>
+        <w:bidi w:val="0"/>
+        <w:ind w:left="720"/>
+      </w:pPr>
+      <w:r>
+        <w:t>for(int i=0; i&lt;9; i++)</w:t>
+      </w:r>
+    </w:p>
+    <w:p>
+      <w:pPr>
+        <w:bidi w:val="0"/>
+        <w:ind w:left="720"/>
+      </w:pPr>
+      <w:r>
+        <w:t>{</w:t>
+      </w:r>
+    </w:p>
+    <w:p>
+      <w:pPr>
+        <w:bidi w:val="0"/>
+        <w:ind w:left="720"/>
+      </w:pPr>
+      <w:r>
+        <w:tab/>
+        <w:t>If( arr0[i] != arr[i] )</w:t>
+      </w:r>
+    </w:p>
+    <w:p>
+      <w:pPr>
+        <w:bidi w:val="0"/>
+        <w:ind w:left="720"/>
+      </w:pPr>
+      <w:r>
+        <w:tab/>
+      </w:r>
+      <w:r>
+        <w:tab/>
+        <w:t>return;</w:t>
+      </w:r>
+    </w:p>
+    <w:p>
+      <w:pPr>
+        <w:bidi w:val="0"/>
+        <w:ind w:left="720"/>
+      </w:pPr>
+      <w:r>
+        <w:t>}</w:t>
+      </w:r>
+    </w:p>
+    <w:p>
+      <w:pPr>
+        <w:bidi w:val="0"/>
+        <w:ind w:left="720"/>
+      </w:pPr>
+      <w:r>
+        <w:t>Puts("</w:t>
+      </w:r>
+      <w:r>
+        <w:t>Level 2 Passed!</w:t>
+      </w:r>
+      <w:r>
+        <w:t>");</w:t>
+      </w:r>
+      <w:bookmarkStart w:id="0" w:name="_GoBack"/>
+      <w:bookmarkEnd w:id="0"/>
+    </w:p>
+    <w:p>
+      <w:pPr>
+        <w:pStyle w:val="ListParagraph"/>
+        <w:bidi w:val="0"/>
+        <w:ind w:left="792"/>
+        <w:rPr>
+          <w:rFonts w:hint="cs"/>
+        </w:rPr>
+      </w:pPr>
+    </w:p>
+    <w:p>
+      <w:pPr>
+        <w:pStyle w:val="ListParagraph"/>
+        <w:ind w:left="792"/>
+        <w:rPr>
+          <w:rFonts w:hint="cs"/>
+          <w:rtl/>
+        </w:rPr>
+      </w:pPr>
+    </w:p>
+    <w:p>
+      <w:pPr>
+        <w:pStyle w:val="ListParagraph"/>
+        <w:bidi w:val="0"/>
+        <w:ind w:left="792"/>
+      </w:pPr>
+    </w:p>
+    <w:p>
+      <w:pPr>
+        <w:pStyle w:val="ListParagraph"/>
+        <w:bidi w:val="0"/>
+        <w:ind w:left="792"/>
+      </w:pPr>
+      <w:r>
+        <w:rPr>
+          <w:rtl/>
+        </w:rPr>
+        <w:br/>
+      </w:r>
+    </w:p>
+    <w:p>
+      <w:pPr>
+        <w:rPr>
           <w:rtl/>
         </w:rPr>
       </w:pPr>
@@ -810,9 +1240,9 @@
 <w:numbering xmlns:wpc="http://schemas.microsoft.com/office/word/2010/wordprocessingCanvas" xmlns:mc="http://schemas.openxmlformats.org/markup-compatibility/2006" xmlns:o="urn:schemas-microsoft-com:office:office" xmlns:r="http://schemas.openxmlformats.org/officeDocument/2006/relationships" xmlns:m="http://schemas.openxmlformats.org/officeDocument/2006/math" xmlns:v="urn:schemas-microsoft-com:vml" xmlns:wp14="http://schemas.microsoft.com/office/word/2010/wordprocessingDrawing" xmlns:wp="http://schemas.openxmlformats.org/drawingml/2006/wordprocessingDrawing" xmlns:w10="urn:schemas-microsoft-com:office:word" xmlns:w="http://schemas.openxmlformats.org/wordprocessingml/2006/main" xmlns:w14="http://schemas.microsoft.com/office/word/2010/wordml" xmlns:w15="http://schemas.microsoft.com/office/word/2012/wordml" xmlns:wpg="http://schemas.microsoft.com/office/word/2010/wordprocessingGroup" xmlns:wpi="http://schemas.microsoft.com/office/word/2010/wordprocessingInk" xmlns:wne="http://schemas.microsoft.com/office/word/2006/wordml" xmlns:wps="http://schemas.microsoft.com/office/word/2010/wordprocessingShape" mc:Ignorable="w14 w15 wp14">
   <w:abstractNum w:abstractNumId="0" w15:restartNumberingAfterBreak="0">
     <w:nsid w:val="73B42286"/>
-    <w:multiLevelType w:val="hybridMultilevel"/>
-    <w:tmpl w:val="CDD86F88"/>
-    <w:lvl w:ilvl="0" w:tplc="0409000F">
+    <w:multiLevelType w:val="multilevel"/>
+    <w:tmpl w:val="F24A87AA"/>
+    <w:lvl w:ilvl="0">
       <w:start w:val="1"/>
       <w:numFmt w:val="decimal"/>
       <w:lvlText w:val="%1."/>
@@ -824,76 +1254,80 @@
         <w:rFonts w:hint="default"/>
       </w:rPr>
     </w:lvl>
-    <w:lvl w:ilvl="1" w:tplc="04090019" w:tentative="1">
-      <w:start w:val="1"/>
-      <w:numFmt w:val="lowerLetter"/>
-      <w:lvlText w:val="%2."/>
-      <w:lvlJc w:val="left"/>
-      <w:pPr>
-        <w:ind w:left="1080" w:hanging="360"/>
-      </w:pPr>
-    </w:lvl>
-    <w:lvl w:ilvl="2" w:tplc="0409001B" w:tentative="1">
-      <w:start w:val="1"/>
-      <w:numFmt w:val="lowerRoman"/>
-      <w:lvlText w:val="%3."/>
-      <w:lvlJc w:val="right"/>
-      <w:pPr>
-        <w:ind w:left="1800" w:hanging="180"/>
-      </w:pPr>
-    </w:lvl>
-    <w:lvl w:ilvl="3" w:tplc="0409000F" w:tentative="1">
+    <w:lvl w:ilvl="1">
       <w:start w:val="1"/>
       <w:numFmt w:val="decimal"/>
-      <w:lvlText w:val="%4."/>
+      <w:lvlText w:val="%1.%2."/>
       <w:lvlJc w:val="left"/>
       <w:pPr>
-        <w:ind w:left="2520" w:hanging="360"/>
+        <w:ind w:left="792" w:hanging="432"/>
       </w:pPr>
     </w:lvl>
-    <w:lvl w:ilvl="4" w:tplc="04090019" w:tentative="1">
+    <w:lvl w:ilvl="2">
       <w:start w:val="1"/>
-      <w:numFmt w:val="lowerLetter"/>
-      <w:lvlText w:val="%5."/>
+      <w:numFmt w:val="bullet"/>
+      <w:lvlText w:val=""/>
       <w:lvlJc w:val="left"/>
       <w:pPr>
-        <w:ind w:left="3240" w:hanging="360"/>
-      </w:pPr>
+        <w:ind w:left="1224" w:hanging="504"/>
+      </w:pPr>
+      <w:rPr>
+        <w:rFonts w:ascii="Symbol" w:hAnsi="Symbol" w:hint="default"/>
+        <w:lang w:bidi="he-IL"/>
+      </w:rPr>
     </w:lvl>
-    <w:lvl w:ilvl="5" w:tplc="0409001B" w:tentative="1">
-      <w:start w:val="1"/>
-      <w:numFmt w:val="lowerRoman"/>
-      <w:lvlText w:val="%6."/>
-      <w:lvlJc w:val="right"/>
-      <w:pPr>
-        <w:ind w:left="3960" w:hanging="180"/>
-      </w:pPr>
-    </w:lvl>
-    <w:lvl w:ilvl="6" w:tplc="0409000F" w:tentative="1">
+    <w:lvl w:ilvl="3">
       <w:start w:val="1"/>
       <w:numFmt w:val="decimal"/>
-      <w:lvlText w:val="%7."/>
+      <w:lvlText w:val="%1.%2.%3.%4."/>
       <w:lvlJc w:val="left"/>
       <w:pPr>
-        <w:ind w:left="4680" w:hanging="360"/>
+        <w:ind w:left="1728" w:hanging="648"/>
       </w:pPr>
     </w:lvl>
-    <w:lvl w:ilvl="7" w:tplc="04090019" w:tentative="1">
+    <w:lvl w:ilvl="4">
       <w:start w:val="1"/>
-      <w:numFmt w:val="lowerLetter"/>
-      <w:lvlText w:val="%8."/>
+      <w:numFmt w:val="decimal"/>
+      <w:lvlText w:val="%1.%2.%3.%4.%5."/>
       <w:lvlJc w:val="left"/>
       <w:pPr>
-        <w:ind w:left="5400" w:hanging="360"/>
+        <w:ind w:left="2232" w:hanging="792"/>
       </w:pPr>
     </w:lvl>
-    <w:lvl w:ilvl="8" w:tplc="0409001B" w:tentative="1">
+    <w:lvl w:ilvl="5">
       <w:start w:val="1"/>
-      <w:numFmt w:val="lowerRoman"/>
-      <w:lvlText w:val="%9."/>
-      <w:lvlJc w:val="right"/>
-      <w:pPr>
-        <w:ind w:left="6120" w:hanging="180"/>
+      <w:numFmt w:val="decimal"/>
+      <w:lvlText w:val="%1.%2.%3.%4.%5.%6."/>
+      <w:lvlJc w:val="left"/>
+      <w:pPr>
+        <w:ind w:left="2736" w:hanging="936"/>
+      </w:pPr>
+    </w:lvl>
+    <w:lvl w:ilvl="6">
+      <w:start w:val="1"/>
+      <w:numFmt w:val="decimal"/>
+      <w:lvlText w:val="%1.%2.%3.%4.%5.%6.%7."/>
+      <w:lvlJc w:val="left"/>
+      <w:pPr>
+        <w:ind w:left="3240" w:hanging="1080"/>
+      </w:pPr>
+    </w:lvl>
+    <w:lvl w:ilvl="7">
+      <w:start w:val="1"/>
+      <w:numFmt w:val="decimal"/>
+      <w:lvlText w:val="%1.%2.%3.%4.%5.%6.%7.%8."/>
+      <w:lvlJc w:val="left"/>
+      <w:pPr>
+        <w:ind w:left="3744" w:hanging="1224"/>
+      </w:pPr>
+    </w:lvl>
+    <w:lvl w:ilvl="8">
+      <w:start w:val="1"/>
+      <w:numFmt w:val="decimal"/>
+      <w:lvlText w:val="%1.%2.%3.%4.%5.%6.%7.%8.%9."/>
+      <w:lvlJc w:val="left"/>
+      <w:pPr>
+        <w:ind w:left="4320" w:hanging="1440"/>
       </w:pPr>
     </w:lvl>
   </w:abstractNum>

</xml_diff>